<commit_message>
added git branch commands
</commit_message>
<xml_diff>
--- a/Git Notes.docx
+++ b/Git Notes.docx
@@ -6,9 +6,11 @@
       <w:pPr>
         <w:pStyle w:val="Title"/>
       </w:pPr>
+      <w:proofErr w:type="spellStart"/>
       <w:r>
         <w:t>Git</w:t>
       </w:r>
+      <w:proofErr w:type="spellEnd"/>
     </w:p>
     <w:p>
       <w:pPr>
@@ -17,160 +19,289 @@
           <w:szCs w:val="44"/>
         </w:rPr>
       </w:pPr>
+      <w:proofErr w:type="spellStart"/>
       <w:r>
         <w:rPr>
           <w:sz w:val="44"/>
           <w:szCs w:val="44"/>
         </w:rPr>
-        <w:t>Git basic commands</w:t>
-      </w:r>
-    </w:p>
-    <w:p>
-      <w:pPr>
-        <w:rPr>
-          <w:sz w:val="32"/>
-          <w:szCs w:val="32"/>
-        </w:rPr>
-      </w:pPr>
-      <w:r>
-        <w:rPr>
-          <w:sz w:val="32"/>
-          <w:szCs w:val="32"/>
-        </w:rPr>
-        <w:t>git init</w:t>
-      </w:r>
-    </w:p>
-    <w:p>
-      <w:pPr>
-        <w:rPr>
-          <w:sz w:val="32"/>
-          <w:szCs w:val="32"/>
-        </w:rPr>
-      </w:pPr>
-      <w:r>
-        <w:rPr>
-          <w:sz w:val="32"/>
-          <w:szCs w:val="32"/>
-        </w:rPr>
-        <w:t>git clone &lt;URL of the project in the server&gt;</w:t>
-      </w:r>
-    </w:p>
-    <w:p>
-      <w:pPr>
-        <w:rPr>
-          <w:sz w:val="32"/>
-          <w:szCs w:val="32"/>
-        </w:rPr>
-      </w:pPr>
-      <w:r>
-        <w:rPr>
-          <w:sz w:val="32"/>
-          <w:szCs w:val="32"/>
-        </w:rPr>
-        <w:t>git status</w:t>
-      </w:r>
-    </w:p>
-    <w:p>
-      <w:pPr>
-        <w:rPr>
-          <w:sz w:val="32"/>
-          <w:szCs w:val="32"/>
-        </w:rPr>
-      </w:pPr>
-      <w:r>
-        <w:rPr>
-          <w:sz w:val="32"/>
-          <w:szCs w:val="32"/>
-        </w:rPr>
-        <w:t>git add .</w:t>
-      </w:r>
-    </w:p>
-    <w:p>
-      <w:pPr>
-        <w:rPr>
-          <w:sz w:val="32"/>
-          <w:szCs w:val="32"/>
-        </w:rPr>
-      </w:pPr>
-      <w:r>
-        <w:rPr>
-          <w:sz w:val="32"/>
-          <w:szCs w:val="32"/>
-        </w:rPr>
-        <w:t>git add -u</w:t>
-      </w:r>
-    </w:p>
-    <w:p>
-      <w:pPr>
-        <w:rPr>
-          <w:sz w:val="32"/>
-          <w:szCs w:val="32"/>
-        </w:rPr>
-      </w:pPr>
-      <w:r>
-        <w:rPr>
-          <w:sz w:val="32"/>
-          <w:szCs w:val="32"/>
-        </w:rPr>
-        <w:t>git commit -m "some massage"</w:t>
-      </w:r>
-    </w:p>
-    <w:p>
-      <w:pPr>
-        <w:rPr>
-          <w:sz w:val="32"/>
-          <w:szCs w:val="32"/>
-        </w:rPr>
-      </w:pPr>
-      <w:r>
-        <w:rPr>
-          <w:sz w:val="32"/>
-          <w:szCs w:val="32"/>
-        </w:rPr>
-        <w:t xml:space="preserve">git remote add </w:t>
-      </w:r>
-      <w:r>
-        <w:rPr>
-          <w:sz w:val="32"/>
-          <w:szCs w:val="32"/>
-        </w:rPr>
-        <w:t>&lt;servername&gt;</w:t>
-      </w:r>
-      <w:r>
-        <w:rPr>
-          <w:sz w:val="32"/>
-          <w:szCs w:val="32"/>
-        </w:rPr>
-        <w:t xml:space="preserve">  &lt;git server URL&gt;</w:t>
-      </w:r>
-    </w:p>
-    <w:p>
-      <w:pPr>
-        <w:rPr>
-          <w:sz w:val="32"/>
-          <w:szCs w:val="32"/>
-        </w:rPr>
-      </w:pPr>
-      <w:r>
-        <w:rPr>
-          <w:sz w:val="32"/>
-          <w:szCs w:val="32"/>
-        </w:rPr>
-        <w:t>git push &lt;severname&gt; &lt;branch name&gt;</w:t>
-      </w:r>
-    </w:p>
-    <w:p>
-      <w:pPr>
+        <w:t>Git</w:t>
+      </w:r>
+      <w:proofErr w:type="spellEnd"/>
+      <w:r>
         <w:rPr>
           <w:sz w:val="44"/>
           <w:szCs w:val="44"/>
         </w:rPr>
-      </w:pPr>
-      <w:r>
+        <w:t xml:space="preserve"> basic commands</w:t>
+      </w:r>
+    </w:p>
+    <w:p>
+      <w:pPr>
+        <w:rPr>
+          <w:sz w:val="32"/>
+          <w:szCs w:val="32"/>
+        </w:rPr>
+      </w:pPr>
+      <w:proofErr w:type="spellStart"/>
+      <w:r>
+        <w:rPr>
+          <w:sz w:val="32"/>
+          <w:szCs w:val="32"/>
+        </w:rPr>
+        <w:t>git</w:t>
+      </w:r>
+      <w:proofErr w:type="spellEnd"/>
+      <w:r>
+        <w:rPr>
+          <w:sz w:val="32"/>
+          <w:szCs w:val="32"/>
+        </w:rPr>
+        <w:t xml:space="preserve"> init</w:t>
+      </w:r>
+    </w:p>
+    <w:p>
+      <w:pPr>
+        <w:rPr>
+          <w:sz w:val="32"/>
+          <w:szCs w:val="32"/>
+        </w:rPr>
+      </w:pPr>
+      <w:proofErr w:type="spellStart"/>
+      <w:r>
+        <w:rPr>
+          <w:sz w:val="32"/>
+          <w:szCs w:val="32"/>
+        </w:rPr>
+        <w:t>git</w:t>
+      </w:r>
+      <w:proofErr w:type="spellEnd"/>
+      <w:r>
+        <w:rPr>
+          <w:sz w:val="32"/>
+          <w:szCs w:val="32"/>
+        </w:rPr>
+        <w:t xml:space="preserve"> clone &lt;URL of the project in the server&gt;</w:t>
+      </w:r>
+    </w:p>
+    <w:p>
+      <w:pPr>
+        <w:rPr>
+          <w:sz w:val="32"/>
+          <w:szCs w:val="32"/>
+        </w:rPr>
+      </w:pPr>
+      <w:proofErr w:type="spellStart"/>
+      <w:r>
+        <w:rPr>
+          <w:sz w:val="32"/>
+          <w:szCs w:val="32"/>
+        </w:rPr>
+        <w:t>git</w:t>
+      </w:r>
+      <w:proofErr w:type="spellEnd"/>
+      <w:r>
+        <w:rPr>
+          <w:sz w:val="32"/>
+          <w:szCs w:val="32"/>
+        </w:rPr>
+        <w:t xml:space="preserve"> status</w:t>
+      </w:r>
+    </w:p>
+    <w:p>
+      <w:pPr>
+        <w:rPr>
+          <w:sz w:val="32"/>
+          <w:szCs w:val="32"/>
+        </w:rPr>
+      </w:pPr>
+      <w:proofErr w:type="spellStart"/>
+      <w:r>
+        <w:rPr>
+          <w:sz w:val="32"/>
+          <w:szCs w:val="32"/>
+        </w:rPr>
+        <w:t>git</w:t>
+      </w:r>
+      <w:proofErr w:type="spellEnd"/>
+      <w:r>
+        <w:rPr>
+          <w:sz w:val="32"/>
+          <w:szCs w:val="32"/>
+        </w:rPr>
+        <w:t xml:space="preserve"> add .</w:t>
+      </w:r>
+    </w:p>
+    <w:p>
+      <w:pPr>
+        <w:rPr>
+          <w:sz w:val="32"/>
+          <w:szCs w:val="32"/>
+        </w:rPr>
+      </w:pPr>
+      <w:proofErr w:type="spellStart"/>
+      <w:r>
+        <w:rPr>
+          <w:sz w:val="32"/>
+          <w:szCs w:val="32"/>
+        </w:rPr>
+        <w:t>git</w:t>
+      </w:r>
+      <w:proofErr w:type="spellEnd"/>
+      <w:r>
+        <w:rPr>
+          <w:sz w:val="32"/>
+          <w:szCs w:val="32"/>
+        </w:rPr>
+        <w:t xml:space="preserve"> add -u</w:t>
+      </w:r>
+    </w:p>
+    <w:p>
+      <w:pPr>
+        <w:rPr>
+          <w:sz w:val="32"/>
+          <w:szCs w:val="32"/>
+        </w:rPr>
+      </w:pPr>
+      <w:proofErr w:type="spellStart"/>
+      <w:r>
+        <w:rPr>
+          <w:sz w:val="32"/>
+          <w:szCs w:val="32"/>
+        </w:rPr>
+        <w:t>git</w:t>
+      </w:r>
+      <w:proofErr w:type="spellEnd"/>
+      <w:r>
+        <w:rPr>
+          <w:sz w:val="32"/>
+          <w:szCs w:val="32"/>
+        </w:rPr>
+        <w:t xml:space="preserve"> commit -m "some massage"</w:t>
+      </w:r>
+    </w:p>
+    <w:p>
+      <w:pPr>
+        <w:rPr>
+          <w:sz w:val="32"/>
+          <w:szCs w:val="32"/>
+        </w:rPr>
+      </w:pPr>
+      <w:proofErr w:type="spellStart"/>
+      <w:r>
+        <w:rPr>
+          <w:sz w:val="32"/>
+          <w:szCs w:val="32"/>
+        </w:rPr>
+        <w:t>git</w:t>
+      </w:r>
+      <w:proofErr w:type="spellEnd"/>
+      <w:r>
+        <w:rPr>
+          <w:sz w:val="32"/>
+          <w:szCs w:val="32"/>
+        </w:rPr>
+        <w:t xml:space="preserve"> remote add </w:t>
+      </w:r>
+      <w:r>
+        <w:rPr>
+          <w:sz w:val="32"/>
+          <w:szCs w:val="32"/>
+        </w:rPr>
+        <w:t>&lt;</w:t>
+      </w:r>
+      <w:proofErr w:type="spellStart"/>
+      <w:r>
+        <w:rPr>
+          <w:sz w:val="32"/>
+          <w:szCs w:val="32"/>
+        </w:rPr>
+        <w:t>servername</w:t>
+      </w:r>
+      <w:proofErr w:type="spellEnd"/>
+      <w:r>
+        <w:rPr>
+          <w:sz w:val="32"/>
+          <w:szCs w:val="32"/>
+        </w:rPr>
+        <w:t>&gt;</w:t>
+      </w:r>
+      <w:r>
+        <w:rPr>
+          <w:sz w:val="32"/>
+          <w:szCs w:val="32"/>
+        </w:rPr>
+        <w:t xml:space="preserve">  &lt;</w:t>
+      </w:r>
+      <w:proofErr w:type="spellStart"/>
+      <w:r>
+        <w:rPr>
+          <w:sz w:val="32"/>
+          <w:szCs w:val="32"/>
+        </w:rPr>
+        <w:t>git</w:t>
+      </w:r>
+      <w:proofErr w:type="spellEnd"/>
+      <w:r>
+        <w:rPr>
+          <w:sz w:val="32"/>
+          <w:szCs w:val="32"/>
+        </w:rPr>
+        <w:t xml:space="preserve"> server URL&gt;</w:t>
+      </w:r>
+    </w:p>
+    <w:p>
+      <w:pPr>
+        <w:rPr>
+          <w:sz w:val="32"/>
+          <w:szCs w:val="32"/>
+        </w:rPr>
+      </w:pPr>
+      <w:proofErr w:type="spellStart"/>
+      <w:r>
+        <w:rPr>
+          <w:sz w:val="32"/>
+          <w:szCs w:val="32"/>
+        </w:rPr>
+        <w:t>git</w:t>
+      </w:r>
+      <w:proofErr w:type="spellEnd"/>
+      <w:r>
+        <w:rPr>
+          <w:sz w:val="32"/>
+          <w:szCs w:val="32"/>
+        </w:rPr>
+        <w:t xml:space="preserve"> push &lt;</w:t>
+      </w:r>
+      <w:proofErr w:type="spellStart"/>
+      <w:r>
+        <w:rPr>
+          <w:sz w:val="32"/>
+          <w:szCs w:val="32"/>
+        </w:rPr>
+        <w:t>severname</w:t>
+      </w:r>
+      <w:proofErr w:type="spellEnd"/>
+      <w:r>
+        <w:rPr>
+          <w:sz w:val="32"/>
+          <w:szCs w:val="32"/>
+        </w:rPr>
+        <w:t>&gt; &lt;branch name&gt;</w:t>
+      </w:r>
+    </w:p>
+    <w:p>
+      <w:pPr>
         <w:rPr>
           <w:sz w:val="44"/>
           <w:szCs w:val="44"/>
         </w:rPr>
+      </w:pPr>
+      <w:r>
+        <w:rPr>
+          <w:sz w:val="44"/>
+          <w:szCs w:val="44"/>
+        </w:rPr>
         <w:t>Branching Commands</w:t>
       </w:r>
     </w:p>
@@ -181,42 +312,83 @@
           <w:szCs w:val="32"/>
         </w:rPr>
       </w:pPr>
-      <w:r>
-        <w:rPr>
-          <w:sz w:val="32"/>
-          <w:szCs w:val="32"/>
-        </w:rPr>
-        <w:t xml:space="preserve">git checkout -b &lt;Branch name&gt;  </w:t>
-      </w:r>
-    </w:p>
-    <w:p>
-      <w:pPr>
-        <w:rPr>
-          <w:sz w:val="32"/>
-          <w:szCs w:val="32"/>
-        </w:rPr>
-      </w:pPr>
-      <w:r>
-        <w:rPr>
-          <w:sz w:val="32"/>
-          <w:szCs w:val="32"/>
-        </w:rPr>
-        <w:t>git branch brach1 -&gt; creates the branch brach1</w:t>
-      </w:r>
-    </w:p>
-    <w:p>
-      <w:pPr>
-        <w:rPr>
-          <w:sz w:val="32"/>
-          <w:szCs w:val="32"/>
-        </w:rPr>
-      </w:pPr>
-      <w:r>
-        <w:rPr>
-          <w:sz w:val="32"/>
-          <w:szCs w:val="32"/>
-        </w:rPr>
-        <w:t>git checkout branch1 -&gt;  swap the branch from current branch to branch1</w:t>
+      <w:proofErr w:type="spellStart"/>
+      <w:r>
+        <w:rPr>
+          <w:sz w:val="32"/>
+          <w:szCs w:val="32"/>
+        </w:rPr>
+        <w:t>git</w:t>
+      </w:r>
+      <w:proofErr w:type="spellEnd"/>
+      <w:r>
+        <w:rPr>
+          <w:sz w:val="32"/>
+          <w:szCs w:val="32"/>
+        </w:rPr>
+        <w:t xml:space="preserve"> checkout -b &lt;Branch name&gt;  </w:t>
+      </w:r>
+    </w:p>
+    <w:p>
+      <w:pPr>
+        <w:rPr>
+          <w:sz w:val="32"/>
+          <w:szCs w:val="32"/>
+        </w:rPr>
+      </w:pPr>
+      <w:proofErr w:type="spellStart"/>
+      <w:r>
+        <w:rPr>
+          <w:sz w:val="32"/>
+          <w:szCs w:val="32"/>
+        </w:rPr>
+        <w:t>git</w:t>
+      </w:r>
+      <w:proofErr w:type="spellEnd"/>
+      <w:r>
+        <w:rPr>
+          <w:sz w:val="32"/>
+          <w:szCs w:val="32"/>
+        </w:rPr>
+        <w:t xml:space="preserve"> branch brach1 -&gt; creates the branch brach1</w:t>
+      </w:r>
+    </w:p>
+    <w:p>
+      <w:pPr>
+        <w:rPr>
+          <w:sz w:val="32"/>
+          <w:szCs w:val="32"/>
+        </w:rPr>
+      </w:pPr>
+      <w:proofErr w:type="spellStart"/>
+      <w:r>
+        <w:rPr>
+          <w:sz w:val="32"/>
+          <w:szCs w:val="32"/>
+        </w:rPr>
+        <w:t>git</w:t>
+      </w:r>
+      <w:proofErr w:type="spellEnd"/>
+      <w:r>
+        <w:rPr>
+          <w:sz w:val="32"/>
+          <w:szCs w:val="32"/>
+        </w:rPr>
+        <w:t xml:space="preserve"> checkout branch1 -&gt;</w:t>
+      </w:r>
+      <w:r>
+        <w:rPr>
+          <w:sz w:val="32"/>
+          <w:szCs w:val="32"/>
+        </w:rPr>
+        <w:t xml:space="preserve">  switch from</w:t>
+      </w:r>
+      <w:r>
+        <w:rPr>
+          <w:sz w:val="32"/>
+          <w:szCs w:val="32"/>
+        </w:rPr>
+        <w:t xml:space="preserve"> current branch to branch1</w:t>
       </w:r>
     </w:p>
     <w:p>
@@ -241,28 +413,39 @@
           <w:szCs w:val="32"/>
         </w:rPr>
       </w:pPr>
-      <w:r>
-        <w:rPr>
-          <w:sz w:val="32"/>
-          <w:szCs w:val="32"/>
-        </w:rPr>
-        <w:t>git checkout -b branch2  -&gt; creates the new branch branch2 and swap the control to branch2</w:t>
-      </w:r>
-    </w:p>
-    <w:p>
-      <w:pPr>
-        <w:rPr>
-          <w:sz w:val="32"/>
-          <w:szCs w:val="32"/>
-        </w:rPr>
-      </w:pPr>
-      <w:r>
-        <w:rPr>
-          <w:sz w:val="32"/>
-          <w:szCs w:val="32"/>
-        </w:rPr>
-        <w:t>git</w:t>
-      </w:r>
+      <w:proofErr w:type="spellStart"/>
+      <w:r>
+        <w:rPr>
+          <w:sz w:val="32"/>
+          <w:szCs w:val="32"/>
+        </w:rPr>
+        <w:t>git</w:t>
+      </w:r>
+      <w:proofErr w:type="spellEnd"/>
+      <w:r>
+        <w:rPr>
+          <w:sz w:val="32"/>
+          <w:szCs w:val="32"/>
+        </w:rPr>
+        <w:t xml:space="preserve"> checkout -b branch2  -&gt; creates the new branch branch2 and swap the control to branch2</w:t>
+      </w:r>
+    </w:p>
+    <w:p>
+      <w:pPr>
+        <w:rPr>
+          <w:sz w:val="32"/>
+          <w:szCs w:val="32"/>
+        </w:rPr>
+      </w:pPr>
+      <w:proofErr w:type="spellStart"/>
+      <w:r>
+        <w:rPr>
+          <w:sz w:val="32"/>
+          <w:szCs w:val="32"/>
+        </w:rPr>
+        <w:t>git</w:t>
+      </w:r>
+      <w:proofErr w:type="spellEnd"/>
       <w:r>
         <w:rPr>
           <w:sz w:val="32"/>
@@ -303,24 +486,699 @@
           <w:sz w:val="32"/>
           <w:szCs w:val="32"/>
         </w:rPr>
-        <w:t>with "*"</w:t>
-      </w:r>
-    </w:p>
-    <w:p>
-      <w:pPr>
-        <w:rPr>
-          <w:sz w:val="32"/>
-          <w:szCs w:val="32"/>
-        </w:rPr>
-      </w:pPr>
+        <w:t xml:space="preserve">with </w:t>
+      </w:r>
+      <w:r>
+        <w:rPr>
+          <w:sz w:val="32"/>
+          <w:szCs w:val="32"/>
+        </w:rPr>
+        <w:t xml:space="preserve"> </w:t>
+      </w:r>
+      <w:r>
+        <w:rPr>
+          <w:sz w:val="32"/>
+          <w:szCs w:val="32"/>
+        </w:rPr>
+        <w:t>"*"</w:t>
+      </w:r>
+      <w:r>
+        <w:rPr>
+          <w:sz w:val="32"/>
+          <w:szCs w:val="32"/>
+        </w:rPr>
+        <w:t>.</w:t>
+      </w:r>
+    </w:p>
+    <w:p>
+      <w:pPr>
+        <w:rPr>
+          <w:sz w:val="32"/>
+          <w:szCs w:val="32"/>
+        </w:rPr>
+      </w:pPr>
+      <w:proofErr w:type="spellStart"/>
       <w:r>
         <w:rPr>
           <w:sz w:val="32"/>
           <w:szCs w:val="32"/>
         </w:rPr>
         <w:lastRenderedPageBreak/>
-        <w:t>git branch -r  --&gt; displays the remote branch list</w:t>
-      </w:r>
+        <w:t>git</w:t>
+      </w:r>
+      <w:proofErr w:type="spellEnd"/>
+      <w:r>
+        <w:rPr>
+          <w:sz w:val="32"/>
+          <w:szCs w:val="32"/>
+        </w:rPr>
+        <w:t xml:space="preserve"> branch -r  </w:t>
+      </w:r>
+      <w:r>
+        <w:rPr>
+          <w:sz w:val="32"/>
+          <w:szCs w:val="32"/>
+        </w:rPr>
+        <w:t xml:space="preserve"> </w:t>
+      </w:r>
+      <w:r>
+        <w:rPr>
+          <w:sz w:val="32"/>
+          <w:szCs w:val="32"/>
+        </w:rPr>
+        <w:t xml:space="preserve">--&gt; </w:t>
+      </w:r>
+      <w:r>
+        <w:rPr>
+          <w:sz w:val="32"/>
+          <w:szCs w:val="32"/>
+        </w:rPr>
+        <w:t xml:space="preserve"> D</w:t>
+      </w:r>
+      <w:r>
+        <w:rPr>
+          <w:sz w:val="32"/>
+          <w:szCs w:val="32"/>
+        </w:rPr>
+        <w:t>isplays the remote branch list</w:t>
+      </w:r>
+    </w:p>
+    <w:p>
+      <w:pPr>
+        <w:rPr>
+          <w:sz w:val="44"/>
+          <w:szCs w:val="44"/>
+        </w:rPr>
+      </w:pPr>
+      <w:r>
+        <w:rPr>
+          <w:sz w:val="44"/>
+          <w:szCs w:val="44"/>
+        </w:rPr>
+        <w:t>Branch M</w:t>
+      </w:r>
+      <w:r>
+        <w:rPr>
+          <w:sz w:val="44"/>
+          <w:szCs w:val="44"/>
+        </w:rPr>
+        <w:t>erging:</w:t>
+      </w:r>
+    </w:p>
+    <w:p>
+      <w:pPr>
+        <w:rPr>
+          <w:sz w:val="32"/>
+          <w:szCs w:val="32"/>
+        </w:rPr>
+      </w:pPr>
+      <w:proofErr w:type="spellStart"/>
+      <w:r>
+        <w:rPr>
+          <w:sz w:val="32"/>
+          <w:szCs w:val="32"/>
+        </w:rPr>
+        <w:t>g</w:t>
+      </w:r>
+      <w:r>
+        <w:rPr>
+          <w:sz w:val="32"/>
+          <w:szCs w:val="32"/>
+        </w:rPr>
+        <w:t>it</w:t>
+      </w:r>
+      <w:proofErr w:type="spellEnd"/>
+      <w:r>
+        <w:rPr>
+          <w:sz w:val="32"/>
+          <w:szCs w:val="32"/>
+        </w:rPr>
+        <w:t xml:space="preserve"> checkout -b brnch1  --&gt; on sys1</w:t>
+      </w:r>
+    </w:p>
+    <w:p>
+      <w:pPr>
+        <w:rPr>
+          <w:sz w:val="32"/>
+          <w:szCs w:val="32"/>
+        </w:rPr>
+      </w:pPr>
+      <w:r>
+        <w:rPr>
+          <w:sz w:val="32"/>
+          <w:szCs w:val="32"/>
+        </w:rPr>
+        <w:t>do the changes on sys1</w:t>
+      </w:r>
+    </w:p>
+    <w:p>
+      <w:pPr>
+        <w:rPr>
+          <w:sz w:val="32"/>
+          <w:szCs w:val="32"/>
+        </w:rPr>
+      </w:pPr>
+      <w:proofErr w:type="spellStart"/>
+      <w:r>
+        <w:rPr>
+          <w:sz w:val="32"/>
+          <w:szCs w:val="32"/>
+        </w:rPr>
+        <w:t>git</w:t>
+      </w:r>
+      <w:proofErr w:type="spellEnd"/>
+      <w:r>
+        <w:rPr>
+          <w:sz w:val="32"/>
+          <w:szCs w:val="32"/>
+        </w:rPr>
+        <w:t xml:space="preserve"> checkout -b brnch2  --&gt; on sys2</w:t>
+      </w:r>
+    </w:p>
+    <w:p>
+      <w:pPr>
+        <w:rPr>
+          <w:sz w:val="32"/>
+          <w:szCs w:val="32"/>
+        </w:rPr>
+      </w:pPr>
+      <w:r>
+        <w:rPr>
+          <w:sz w:val="32"/>
+          <w:szCs w:val="32"/>
+        </w:rPr>
+        <w:t>do the changes on sys2</w:t>
+      </w:r>
+    </w:p>
+    <w:p>
+      <w:pPr>
+        <w:rPr>
+          <w:sz w:val="32"/>
+          <w:szCs w:val="32"/>
+          <w:u w:val="single"/>
+        </w:rPr>
+      </w:pPr>
+      <w:r>
+        <w:rPr>
+          <w:sz w:val="32"/>
+          <w:szCs w:val="32"/>
+          <w:u w:val="single"/>
+        </w:rPr>
+        <w:t>on sys1(brnch1)</w:t>
+      </w:r>
+    </w:p>
+    <w:p>
+      <w:pPr>
+        <w:rPr>
+          <w:sz w:val="32"/>
+          <w:szCs w:val="32"/>
+        </w:rPr>
+      </w:pPr>
+      <w:proofErr w:type="spellStart"/>
+      <w:r>
+        <w:rPr>
+          <w:sz w:val="32"/>
+          <w:szCs w:val="32"/>
+        </w:rPr>
+        <w:t>git</w:t>
+      </w:r>
+      <w:proofErr w:type="spellEnd"/>
+      <w:r>
+        <w:rPr>
+          <w:sz w:val="32"/>
+          <w:szCs w:val="32"/>
+        </w:rPr>
+        <w:t xml:space="preserve"> add .</w:t>
+      </w:r>
+    </w:p>
+    <w:p>
+      <w:pPr>
+        <w:rPr>
+          <w:sz w:val="32"/>
+          <w:szCs w:val="32"/>
+        </w:rPr>
+      </w:pPr>
+      <w:proofErr w:type="spellStart"/>
+      <w:r>
+        <w:rPr>
+          <w:sz w:val="32"/>
+          <w:szCs w:val="32"/>
+        </w:rPr>
+        <w:t>git</w:t>
+      </w:r>
+      <w:proofErr w:type="spellEnd"/>
+      <w:r>
+        <w:rPr>
+          <w:sz w:val="32"/>
+          <w:szCs w:val="32"/>
+        </w:rPr>
+        <w:t xml:space="preserve"> commit -m "commit the changes for req1"</w:t>
+      </w:r>
+    </w:p>
+    <w:p>
+      <w:pPr>
+        <w:rPr>
+          <w:sz w:val="32"/>
+          <w:szCs w:val="32"/>
+        </w:rPr>
+      </w:pPr>
+      <w:proofErr w:type="spellStart"/>
+      <w:r>
+        <w:rPr>
+          <w:sz w:val="32"/>
+          <w:szCs w:val="32"/>
+        </w:rPr>
+        <w:t>git</w:t>
+      </w:r>
+      <w:proofErr w:type="spellEnd"/>
+      <w:r>
+        <w:rPr>
+          <w:sz w:val="32"/>
+          <w:szCs w:val="32"/>
+        </w:rPr>
+        <w:t xml:space="preserve"> remote add origin &lt;URL of the server&gt;</w:t>
+      </w:r>
+    </w:p>
+    <w:p>
+      <w:pPr>
+        <w:rPr>
+          <w:sz w:val="32"/>
+          <w:szCs w:val="32"/>
+        </w:rPr>
+      </w:pPr>
+      <w:proofErr w:type="spellStart"/>
+      <w:r>
+        <w:rPr>
+          <w:sz w:val="32"/>
+          <w:szCs w:val="32"/>
+        </w:rPr>
+        <w:t>git</w:t>
+      </w:r>
+      <w:proofErr w:type="spellEnd"/>
+      <w:r>
+        <w:rPr>
+          <w:sz w:val="32"/>
+          <w:szCs w:val="32"/>
+        </w:rPr>
+        <w:t xml:space="preserve"> push origin brnch1</w:t>
+      </w:r>
+    </w:p>
+    <w:p>
+      <w:pPr>
+        <w:rPr>
+          <w:sz w:val="32"/>
+          <w:szCs w:val="32"/>
+        </w:rPr>
+      </w:pPr>
+    </w:p>
+    <w:p>
+      <w:pPr>
+        <w:rPr>
+          <w:sz w:val="32"/>
+          <w:szCs w:val="32"/>
+          <w:u w:val="single"/>
+        </w:rPr>
+      </w:pPr>
+      <w:r>
+        <w:rPr>
+          <w:sz w:val="32"/>
+          <w:szCs w:val="32"/>
+          <w:u w:val="single"/>
+        </w:rPr>
+        <w:t>onsys2(branch2)</w:t>
+      </w:r>
+    </w:p>
+    <w:p>
+      <w:pPr>
+        <w:rPr>
+          <w:sz w:val="32"/>
+          <w:szCs w:val="32"/>
+        </w:rPr>
+      </w:pPr>
+      <w:proofErr w:type="spellStart"/>
+      <w:r>
+        <w:rPr>
+          <w:sz w:val="32"/>
+          <w:szCs w:val="32"/>
+        </w:rPr>
+        <w:t>git</w:t>
+      </w:r>
+      <w:proofErr w:type="spellEnd"/>
+      <w:r>
+        <w:rPr>
+          <w:sz w:val="32"/>
+          <w:szCs w:val="32"/>
+        </w:rPr>
+        <w:t xml:space="preserve"> add .</w:t>
+      </w:r>
+    </w:p>
+    <w:p>
+      <w:pPr>
+        <w:rPr>
+          <w:sz w:val="32"/>
+          <w:szCs w:val="32"/>
+        </w:rPr>
+      </w:pPr>
+      <w:proofErr w:type="spellStart"/>
+      <w:r>
+        <w:rPr>
+          <w:sz w:val="32"/>
+          <w:szCs w:val="32"/>
+        </w:rPr>
+        <w:t>git</w:t>
+      </w:r>
+      <w:proofErr w:type="spellEnd"/>
+      <w:r>
+        <w:rPr>
+          <w:sz w:val="32"/>
+          <w:szCs w:val="32"/>
+        </w:rPr>
+        <w:t xml:space="preserve"> commit -m "</w:t>
+      </w:r>
+      <w:r>
+        <w:rPr>
+          <w:sz w:val="32"/>
+          <w:szCs w:val="32"/>
+        </w:rPr>
+        <w:t xml:space="preserve"> </w:t>
+      </w:r>
+      <w:r>
+        <w:rPr>
+          <w:sz w:val="32"/>
+          <w:szCs w:val="32"/>
+        </w:rPr>
+        <w:t>commit the changes for req2"</w:t>
+      </w:r>
+    </w:p>
+    <w:p>
+      <w:pPr>
+        <w:rPr>
+          <w:sz w:val="32"/>
+          <w:szCs w:val="32"/>
+        </w:rPr>
+      </w:pPr>
+      <w:proofErr w:type="spellStart"/>
+      <w:r>
+        <w:rPr>
+          <w:sz w:val="32"/>
+          <w:szCs w:val="32"/>
+        </w:rPr>
+        <w:t>git</w:t>
+      </w:r>
+      <w:proofErr w:type="spellEnd"/>
+      <w:r>
+        <w:rPr>
+          <w:sz w:val="32"/>
+          <w:szCs w:val="32"/>
+        </w:rPr>
+        <w:t xml:space="preserve"> remote add origin &lt;URL of the server&gt;</w:t>
+      </w:r>
+    </w:p>
+    <w:p>
+      <w:pPr>
+        <w:rPr>
+          <w:sz w:val="32"/>
+          <w:szCs w:val="32"/>
+        </w:rPr>
+      </w:pPr>
+      <w:proofErr w:type="spellStart"/>
+      <w:r>
+        <w:rPr>
+          <w:sz w:val="32"/>
+          <w:szCs w:val="32"/>
+        </w:rPr>
+        <w:t>git</w:t>
+      </w:r>
+      <w:proofErr w:type="spellEnd"/>
+      <w:r>
+        <w:rPr>
+          <w:sz w:val="32"/>
+          <w:szCs w:val="32"/>
+        </w:rPr>
+        <w:t xml:space="preserve"> pull</w:t>
+      </w:r>
+    </w:p>
+    <w:p>
+      <w:pPr>
+        <w:rPr>
+          <w:sz w:val="32"/>
+          <w:szCs w:val="32"/>
+        </w:rPr>
+      </w:pPr>
+      <w:proofErr w:type="spellStart"/>
+      <w:r>
+        <w:rPr>
+          <w:sz w:val="32"/>
+          <w:szCs w:val="32"/>
+        </w:rPr>
+        <w:t>git</w:t>
+      </w:r>
+      <w:proofErr w:type="spellEnd"/>
+      <w:r>
+        <w:rPr>
+          <w:sz w:val="32"/>
+          <w:szCs w:val="32"/>
+        </w:rPr>
+        <w:t xml:space="preserve"> checkout brnch1</w:t>
+      </w:r>
+    </w:p>
+    <w:p>
+      <w:pPr>
+        <w:rPr>
+          <w:sz w:val="32"/>
+          <w:szCs w:val="32"/>
+        </w:rPr>
+      </w:pPr>
+      <w:proofErr w:type="spellStart"/>
+      <w:r>
+        <w:rPr>
+          <w:sz w:val="32"/>
+          <w:szCs w:val="32"/>
+        </w:rPr>
+        <w:t>git</w:t>
+      </w:r>
+      <w:proofErr w:type="spellEnd"/>
+      <w:r>
+        <w:rPr>
+          <w:sz w:val="32"/>
+          <w:szCs w:val="32"/>
+        </w:rPr>
+        <w:t xml:space="preserve"> checkout -b integration</w:t>
+      </w:r>
+    </w:p>
+    <w:p>
+      <w:pPr>
+        <w:rPr>
+          <w:sz w:val="32"/>
+          <w:szCs w:val="32"/>
+        </w:rPr>
+      </w:pPr>
+      <w:r>
+        <w:rPr>
+          <w:sz w:val="32"/>
+          <w:szCs w:val="32"/>
+        </w:rPr>
+        <w:t>(entered into integration branch)</w:t>
+      </w:r>
+    </w:p>
+    <w:p>
+      <w:pPr>
+        <w:rPr>
+          <w:sz w:val="32"/>
+          <w:szCs w:val="32"/>
+        </w:rPr>
+      </w:pPr>
+      <w:proofErr w:type="spellStart"/>
+      <w:r>
+        <w:rPr>
+          <w:sz w:val="32"/>
+          <w:szCs w:val="32"/>
+        </w:rPr>
+        <w:lastRenderedPageBreak/>
+        <w:t>git</w:t>
+      </w:r>
+      <w:proofErr w:type="spellEnd"/>
+      <w:r>
+        <w:rPr>
+          <w:sz w:val="32"/>
+          <w:szCs w:val="32"/>
+        </w:rPr>
+        <w:t xml:space="preserve"> merge brnch1</w:t>
+      </w:r>
+    </w:p>
+    <w:p>
+      <w:pPr>
+        <w:rPr>
+          <w:sz w:val="32"/>
+          <w:szCs w:val="32"/>
+        </w:rPr>
+      </w:pPr>
+      <w:proofErr w:type="spellStart"/>
+      <w:r>
+        <w:rPr>
+          <w:sz w:val="32"/>
+          <w:szCs w:val="32"/>
+        </w:rPr>
+        <w:t>git</w:t>
+      </w:r>
+      <w:proofErr w:type="spellEnd"/>
+      <w:r>
+        <w:rPr>
+          <w:sz w:val="32"/>
+          <w:szCs w:val="32"/>
+        </w:rPr>
+        <w:t xml:space="preserve"> merge brnch2</w:t>
+      </w:r>
+    </w:p>
+    <w:p>
+      <w:pPr>
+        <w:rPr>
+          <w:sz w:val="32"/>
+          <w:szCs w:val="32"/>
+        </w:rPr>
+      </w:pPr>
+      <w:proofErr w:type="spellStart"/>
+      <w:r>
+        <w:rPr>
+          <w:sz w:val="32"/>
+          <w:szCs w:val="32"/>
+        </w:rPr>
+        <w:t>git</w:t>
+      </w:r>
+      <w:proofErr w:type="spellEnd"/>
+      <w:r>
+        <w:rPr>
+          <w:sz w:val="32"/>
+          <w:szCs w:val="32"/>
+        </w:rPr>
+        <w:t xml:space="preserve"> push origin integration</w:t>
+      </w:r>
+    </w:p>
+    <w:p>
+      <w:pPr>
+        <w:rPr>
+          <w:sz w:val="32"/>
+          <w:szCs w:val="32"/>
+        </w:rPr>
+      </w:pPr>
+    </w:p>
+    <w:p>
+      <w:pPr>
+        <w:rPr>
+          <w:sz w:val="32"/>
+          <w:szCs w:val="32"/>
+        </w:rPr>
+      </w:pPr>
+      <w:proofErr w:type="spellStart"/>
+      <w:r>
+        <w:rPr>
+          <w:sz w:val="32"/>
+          <w:szCs w:val="32"/>
+        </w:rPr>
+        <w:t>git</w:t>
+      </w:r>
+      <w:proofErr w:type="spellEnd"/>
+      <w:r>
+        <w:rPr>
+          <w:sz w:val="32"/>
+          <w:szCs w:val="32"/>
+        </w:rPr>
+        <w:t xml:space="preserve"> checkout master</w:t>
+      </w:r>
+    </w:p>
+    <w:p>
+      <w:pPr>
+        <w:rPr>
+          <w:sz w:val="32"/>
+          <w:szCs w:val="32"/>
+        </w:rPr>
+      </w:pPr>
+      <w:r>
+        <w:rPr>
+          <w:sz w:val="32"/>
+          <w:szCs w:val="32"/>
+        </w:rPr>
+        <w:t>(entered into master branch)</w:t>
+      </w:r>
+    </w:p>
+    <w:p>
+      <w:pPr>
+        <w:rPr>
+          <w:sz w:val="32"/>
+          <w:szCs w:val="32"/>
+        </w:rPr>
+      </w:pPr>
+      <w:proofErr w:type="spellStart"/>
+      <w:r>
+        <w:rPr>
+          <w:sz w:val="32"/>
+          <w:szCs w:val="32"/>
+        </w:rPr>
+        <w:t>git</w:t>
+      </w:r>
+      <w:proofErr w:type="spellEnd"/>
+      <w:r>
+        <w:rPr>
+          <w:sz w:val="32"/>
+          <w:szCs w:val="32"/>
+        </w:rPr>
+        <w:t xml:space="preserve"> merge integration</w:t>
+      </w:r>
+    </w:p>
+    <w:p>
+      <w:pPr>
+        <w:rPr>
+          <w:sz w:val="32"/>
+          <w:szCs w:val="32"/>
+        </w:rPr>
+      </w:pPr>
+    </w:p>
+    <w:p>
+      <w:pPr>
+        <w:rPr>
+          <w:sz w:val="32"/>
+          <w:szCs w:val="32"/>
+        </w:rPr>
+      </w:pPr>
+      <w:proofErr w:type="spellStart"/>
+      <w:r>
+        <w:rPr>
+          <w:sz w:val="32"/>
+          <w:szCs w:val="32"/>
+        </w:rPr>
+        <w:t>git</w:t>
+      </w:r>
+      <w:proofErr w:type="spellEnd"/>
+      <w:r>
+        <w:rPr>
+          <w:sz w:val="32"/>
+          <w:szCs w:val="32"/>
+        </w:rPr>
+        <w:t xml:space="preserve"> push origin master</w:t>
+      </w:r>
+    </w:p>
+    <w:p>
+      <w:pPr>
+        <w:rPr>
+          <w:sz w:val="32"/>
+          <w:szCs w:val="32"/>
+        </w:rPr>
+      </w:pPr>
+      <w:r>
+        <w:rPr>
+          <w:sz w:val="32"/>
+          <w:szCs w:val="32"/>
+        </w:rPr>
+        <w:t>-----------------------------------------------------------------------------------------------</w:t>
+      </w:r>
+    </w:p>
+    <w:p>
+      <w:pPr>
+        <w:rPr>
+          <w:sz w:val="32"/>
+          <w:szCs w:val="32"/>
+        </w:rPr>
+      </w:pPr>
     </w:p>
     <w:p>
       <w:pPr>

</xml_diff>

<commit_message>
hello this stash is added
</commit_message>
<xml_diff>
--- a/Git Notes.docx
+++ b/Git Notes.docx
@@ -1187,6 +1187,222 @@
           <w:szCs w:val="32"/>
         </w:rPr>
       </w:pPr>
+      <w:r>
+        <w:rPr>
+          <w:sz w:val="32"/>
+          <w:szCs w:val="32"/>
+        </w:rPr>
+        <w:t>Branching strategy</w:t>
+      </w:r>
+    </w:p>
+    <w:p>
+      <w:pPr>
+        <w:rPr>
+          <w:sz w:val="32"/>
+          <w:szCs w:val="32"/>
+        </w:rPr>
+      </w:pPr>
+      <w:r>
+        <w:rPr>
+          <w:sz w:val="32"/>
+          <w:szCs w:val="32"/>
+        </w:rPr>
+        <w:t xml:space="preserve">task/topic branches - branches which are worked on </w:t>
+      </w:r>
+      <w:proofErr w:type="spellStart"/>
+      <w:r>
+        <w:rPr>
+          <w:sz w:val="32"/>
+          <w:szCs w:val="32"/>
+        </w:rPr>
+        <w:t>develpoer</w:t>
+      </w:r>
+      <w:proofErr w:type="spellEnd"/>
+    </w:p>
+    <w:p>
+      <w:pPr>
+        <w:rPr>
+          <w:sz w:val="32"/>
+          <w:szCs w:val="32"/>
+        </w:rPr>
+      </w:pPr>
+      <w:r>
+        <w:rPr>
+          <w:sz w:val="32"/>
+          <w:szCs w:val="32"/>
+        </w:rPr>
+        <w:t>tips : start .</w:t>
+      </w:r>
+    </w:p>
+    <w:p>
+      <w:pPr>
+        <w:rPr>
+          <w:sz w:val="32"/>
+          <w:szCs w:val="32"/>
+        </w:rPr>
+      </w:pPr>
+    </w:p>
+    <w:p>
+      <w:pPr>
+        <w:rPr>
+          <w:b/>
+          <w:sz w:val="44"/>
+          <w:szCs w:val="44"/>
+        </w:rPr>
+      </w:pPr>
+      <w:proofErr w:type="spellStart"/>
+      <w:r>
+        <w:rPr>
+          <w:b/>
+          <w:sz w:val="44"/>
+          <w:szCs w:val="44"/>
+        </w:rPr>
+        <w:t>Git</w:t>
+      </w:r>
+      <w:proofErr w:type="spellEnd"/>
+      <w:r>
+        <w:rPr>
+          <w:b/>
+          <w:sz w:val="44"/>
+          <w:szCs w:val="44"/>
+        </w:rPr>
+        <w:t xml:space="preserve"> Stash</w:t>
+      </w:r>
+    </w:p>
+    <w:p>
+      <w:pPr>
+        <w:rPr>
+          <w:sz w:val="32"/>
+          <w:szCs w:val="32"/>
+        </w:rPr>
+      </w:pPr>
+      <w:proofErr w:type="spellStart"/>
+      <w:r>
+        <w:rPr>
+          <w:sz w:val="32"/>
+          <w:szCs w:val="32"/>
+        </w:rPr>
+        <w:t>G</w:t>
+      </w:r>
+      <w:r>
+        <w:rPr>
+          <w:sz w:val="32"/>
+          <w:szCs w:val="32"/>
+        </w:rPr>
+        <w:t>it</w:t>
+      </w:r>
+      <w:proofErr w:type="spellEnd"/>
+      <w:r>
+        <w:rPr>
+          <w:sz w:val="32"/>
+          <w:szCs w:val="32"/>
+        </w:rPr>
+        <w:t xml:space="preserve"> stash save 'some massage'</w:t>
+      </w:r>
+    </w:p>
+    <w:p>
+      <w:pPr>
+        <w:rPr>
+          <w:sz w:val="32"/>
+          <w:szCs w:val="32"/>
+        </w:rPr>
+      </w:pPr>
+      <w:r>
+        <w:rPr>
+          <w:sz w:val="32"/>
+          <w:szCs w:val="32"/>
+        </w:rPr>
+        <w:t>note : we will get sha1 id</w:t>
+      </w:r>
+    </w:p>
+    <w:p>
+      <w:pPr>
+        <w:rPr>
+          <w:sz w:val="32"/>
+          <w:szCs w:val="32"/>
+        </w:rPr>
+      </w:pPr>
+      <w:proofErr w:type="spellStart"/>
+      <w:r>
+        <w:rPr>
+          <w:sz w:val="32"/>
+          <w:szCs w:val="32"/>
+        </w:rPr>
+        <w:t>git</w:t>
+      </w:r>
+      <w:proofErr w:type="spellEnd"/>
+      <w:r>
+        <w:rPr>
+          <w:sz w:val="32"/>
+          <w:szCs w:val="32"/>
+        </w:rPr>
+        <w:t xml:space="preserve"> status</w:t>
+      </w:r>
+    </w:p>
+    <w:p>
+      <w:pPr>
+        <w:rPr>
+          <w:sz w:val="32"/>
+          <w:szCs w:val="32"/>
+        </w:rPr>
+      </w:pPr>
+    </w:p>
+    <w:p>
+      <w:pPr>
+        <w:rPr>
+          <w:sz w:val="32"/>
+          <w:szCs w:val="32"/>
+        </w:rPr>
+      </w:pPr>
+      <w:proofErr w:type="spellStart"/>
+      <w:r>
+        <w:rPr>
+          <w:sz w:val="32"/>
+          <w:szCs w:val="32"/>
+        </w:rPr>
+        <w:lastRenderedPageBreak/>
+        <w:t>git</w:t>
+      </w:r>
+      <w:proofErr w:type="spellEnd"/>
+      <w:r>
+        <w:rPr>
+          <w:sz w:val="32"/>
+          <w:szCs w:val="32"/>
+        </w:rPr>
+        <w:t xml:space="preserve"> stash list</w:t>
+      </w:r>
+    </w:p>
+    <w:p>
+      <w:pPr>
+        <w:rPr>
+          <w:sz w:val="32"/>
+          <w:szCs w:val="32"/>
+        </w:rPr>
+      </w:pPr>
+    </w:p>
+    <w:p>
+      <w:pPr>
+        <w:rPr>
+          <w:sz w:val="32"/>
+          <w:szCs w:val="32"/>
+        </w:rPr>
+      </w:pPr>
+      <w:proofErr w:type="spellStart"/>
+      <w:r>
+        <w:rPr>
+          <w:sz w:val="32"/>
+          <w:szCs w:val="32"/>
+        </w:rPr>
+        <w:t>git</w:t>
+      </w:r>
+      <w:proofErr w:type="spellEnd"/>
+      <w:r>
+        <w:rPr>
+          <w:sz w:val="32"/>
+          <w:szCs w:val="32"/>
+        </w:rPr>
+        <w:t xml:space="preserve"> stash apply stash@{0}</w:t>
+      </w:r>
     </w:p>
     <w:sectPr>
       <w:pgSz w:w="12240" w:h="15840"/>

</xml_diff>